<commit_message>
added link to "this is a test" ppd file
</commit_message>
<xml_diff>
--- a/This is a test.docx
+++ b/This is a test.docx
@@ -16,6 +16,22 @@
       </w:r>
       <w:bookmarkStart w:id="0" w:name="_GoBack"/>
       <w:bookmarkEnd w:id="0"/>
+    </w:p>
+    <w:p>
+      <w:pPr>
+        <w:rPr>
+          <w:lang w:val="en-CA"/>
+        </w:rPr>
+      </w:pPr>
+      <w:hyperlink r:id="rId5" w:history="1">
+        <w:r>
+          <w:rPr>
+            <w:rStyle w:val="Hyperlink"/>
+            <w:lang w:val="en-CA"/>
+          </w:rPr>
+          <w:t>This is a test.pptx</w:t>
+        </w:r>
+      </w:hyperlink>
     </w:p>
     <w:sectPr>
       <w:pgSz w:w="12240" w:h="15840"/>
@@ -214,6 +230,17 @@
     <w:semiHidden/>
     <w:unhideWhenUsed/>
   </w:style>
+  <w:style w:type="character" w:styleId="Hyperlink">
+    <w:name w:val="Hyperlink"/>
+    <w:basedOn w:val="DefaultParagraphFont"/>
+    <w:uiPriority w:val="99"/>
+    <w:unhideWhenUsed/>
+    <w:rsid w:val="00464D43"/>
+    <w:rPr>
+      <w:color w:val="0000FF" w:themeColor="hyperlink"/>
+      <w:u w:val="single"/>
+    </w:rPr>
+  </w:style>
 </w:styles>
 </file>
 
@@ -404,6 +431,17 @@
     <w:semiHidden/>
     <w:unhideWhenUsed/>
   </w:style>
+  <w:style w:type="character" w:styleId="Hyperlink">
+    <w:name w:val="Hyperlink"/>
+    <w:basedOn w:val="DefaultParagraphFont"/>
+    <w:uiPriority w:val="99"/>
+    <w:unhideWhenUsed/>
+    <w:rsid w:val="00464D43"/>
+    <w:rPr>
+      <w:color w:val="0000FF" w:themeColor="hyperlink"/>
+      <w:u w:val="single"/>
+    </w:rPr>
+  </w:style>
 </w:styles>
 </file>
 

</xml_diff>